<commit_message>
Duplicated folder ?? :D
</commit_message>
<xml_diff>
--- a/Hệ Phân Tán/excercises-doc/Câu hỏi thực hành Chương 2.docx
+++ b/Hệ Phân Tán/excercises-doc/Câu hỏi thực hành Chương 2.docx
@@ -220,15 +220,97 @@
       <w:pPr>
         <w:rPr>
           <w:rFonts w:ascii="Times New Roman" w:hAnsi="Times New Roman" w:cs="Times New Roman"/>
-          <w:lang w:val="vi-VN"/>
-        </w:rPr>
-      </w:pPr>
-    </w:p>
-    <w:p>
-      <w:pPr>
-        <w:rPr>
-          <w:rFonts w:ascii="Times New Roman" w:hAnsi="Times New Roman" w:cs="Times New Roman"/>
-          <w:u w:val="single"/>
+          <w:b/>
+          <w:bCs/>
+          <w:i/>
+          <w:iCs/>
+          <w:lang w:val="vi-VN"/>
+        </w:rPr>
+      </w:pPr>
+    </w:p>
+    <w:p>
+      <w:pPr>
+        <w:rPr>
+          <w:rFonts w:ascii="Times New Roman" w:eastAsia="Times New Roman" w:hAnsi="Times New Roman" w:cs="Times New Roman"/>
+          <w:b/>
+          <w:bCs/>
+          <w:sz w:val="28"/>
+          <w:szCs w:val="28"/>
+          <w:u w:val="single"/>
+        </w:rPr>
+      </w:pPr>
+      <w:r>
+        <w:rPr>
+          <w:rFonts w:ascii="Times New Roman" w:eastAsia="Times New Roman" w:hAnsi="Times New Roman" w:cs="Times New Roman"/>
+          <w:b/>
+          <w:bCs/>
+          <w:sz w:val="28"/>
+          <w:szCs w:val="28"/>
+          <w:u w:val="single"/>
+        </w:rPr>
+        <w:t xml:space="preserve">1. </w:t>
+      </w:r>
+      <w:proofErr w:type="spellStart"/>
+      <w:r>
+        <w:rPr>
+          <w:rFonts w:ascii="Times New Roman" w:eastAsia="Times New Roman" w:hAnsi="Times New Roman" w:cs="Times New Roman"/>
+          <w:b/>
+          <w:bCs/>
+          <w:sz w:val="28"/>
+          <w:szCs w:val="28"/>
+          <w:u w:val="single"/>
+        </w:rPr>
+        <w:t>Kiến</w:t>
+      </w:r>
+      <w:proofErr w:type="spellEnd"/>
+      <w:r>
+        <w:rPr>
+          <w:rFonts w:ascii="Times New Roman" w:eastAsia="Times New Roman" w:hAnsi="Times New Roman" w:cs="Times New Roman"/>
+          <w:b/>
+          <w:bCs/>
+          <w:sz w:val="28"/>
+          <w:szCs w:val="28"/>
+          <w:u w:val="single"/>
+        </w:rPr>
+        <w:t xml:space="preserve"> </w:t>
+      </w:r>
+      <w:proofErr w:type="spellStart"/>
+      <w:r>
+        <w:rPr>
+          <w:rFonts w:ascii="Times New Roman" w:eastAsia="Times New Roman" w:hAnsi="Times New Roman" w:cs="Times New Roman"/>
+          <w:b/>
+          <w:bCs/>
+          <w:sz w:val="28"/>
+          <w:szCs w:val="28"/>
+          <w:u w:val="single"/>
+        </w:rPr>
+        <w:t>trúc</w:t>
+      </w:r>
+      <w:proofErr w:type="spellEnd"/>
+      <w:r>
+        <w:rPr>
+          <w:rFonts w:ascii="Times New Roman" w:eastAsia="Times New Roman" w:hAnsi="Times New Roman" w:cs="Times New Roman"/>
+          <w:b/>
+          <w:bCs/>
+          <w:sz w:val="28"/>
+          <w:szCs w:val="28"/>
+          <w:u w:val="single"/>
+        </w:rPr>
+        <w:t xml:space="preserve"> Microservices</w:t>
+      </w:r>
+    </w:p>
+    <w:p>
+      <w:pPr>
+        <w:rPr>
+          <w:rFonts w:ascii="Times New Roman" w:hAnsi="Times New Roman" w:cs="Times New Roman"/>
+          <w:lang w:val="vi-VN"/>
+        </w:rPr>
+      </w:pPr>
+    </w:p>
+    <w:p>
+      <w:pPr>
+        <w:rPr>
+          <w:rFonts w:ascii="Times New Roman" w:eastAsia="Times New Roman" w:hAnsi="Times New Roman" w:cs="Times New Roman"/>
           <w:lang w:val="vi-VN"/>
         </w:rPr>
       </w:pPr>
@@ -240,6 +322,250 @@
         </w:rPr>
         <w:t>Câu hỏi 1:</w:t>
       </w:r>
+      <w:r>
+        <w:rPr>
+          <w:rFonts w:ascii="Times New Roman" w:hAnsi="Times New Roman" w:cs="Times New Roman"/>
+          <w:u w:val="single"/>
+          <w:lang w:val="vi-VN"/>
+        </w:rPr>
+        <w:t xml:space="preserve"> </w:t>
+      </w:r>
+      <w:r>
+        <w:rPr>
+          <w:rFonts w:ascii="Times New Roman" w:eastAsia="Times New Roman" w:hAnsi="Times New Roman" w:cs="Times New Roman"/>
+          <w:lang w:val="vi-VN"/>
+        </w:rPr>
+        <w:t xml:space="preserve"> </w:t>
+      </w:r>
+      <w:proofErr w:type="spellStart"/>
+      <w:r>
+        <w:rPr>
+          <w:rFonts w:ascii="Times New Roman" w:eastAsia="Times New Roman" w:hAnsi="Times New Roman" w:cs="Times New Roman"/>
+        </w:rPr>
+        <w:t>Hãy</w:t>
+      </w:r>
+      <w:proofErr w:type="spellEnd"/>
+      <w:r>
+        <w:rPr>
+          <w:rFonts w:ascii="Times New Roman" w:eastAsia="Times New Roman" w:hAnsi="Times New Roman" w:cs="Times New Roman"/>
+        </w:rPr>
+        <w:t xml:space="preserve"> </w:t>
+      </w:r>
+      <w:proofErr w:type="spellStart"/>
+      <w:r>
+        <w:rPr>
+          <w:rFonts w:ascii="Times New Roman" w:eastAsia="Times New Roman" w:hAnsi="Times New Roman" w:cs="Times New Roman"/>
+        </w:rPr>
+        <w:t>thực</w:t>
+      </w:r>
+      <w:proofErr w:type="spellEnd"/>
+      <w:r>
+        <w:rPr>
+          <w:rFonts w:ascii="Times New Roman" w:eastAsia="Times New Roman" w:hAnsi="Times New Roman" w:cs="Times New Roman"/>
+        </w:rPr>
+        <w:t xml:space="preserve"> </w:t>
+      </w:r>
+      <w:proofErr w:type="spellStart"/>
+      <w:r>
+        <w:rPr>
+          <w:rFonts w:ascii="Times New Roman" w:eastAsia="Times New Roman" w:hAnsi="Times New Roman" w:cs="Times New Roman"/>
+        </w:rPr>
+        <w:t>hiện</w:t>
+      </w:r>
+      <w:proofErr w:type="spellEnd"/>
+      <w:r>
+        <w:rPr>
+          <w:rFonts w:ascii="Times New Roman" w:eastAsia="Times New Roman" w:hAnsi="Times New Roman" w:cs="Times New Roman"/>
+        </w:rPr>
+        <w:t xml:space="preserve"> </w:t>
+      </w:r>
+      <w:proofErr w:type="spellStart"/>
+      <w:r>
+        <w:rPr>
+          <w:rFonts w:ascii="Times New Roman" w:eastAsia="Times New Roman" w:hAnsi="Times New Roman" w:cs="Times New Roman"/>
+        </w:rPr>
+        <w:t>gõ</w:t>
+      </w:r>
+      <w:proofErr w:type="spellEnd"/>
+      <w:r>
+        <w:rPr>
+          <w:rFonts w:ascii="Times New Roman" w:eastAsia="Times New Roman" w:hAnsi="Times New Roman" w:cs="Times New Roman"/>
+        </w:rPr>
+        <w:t xml:space="preserve"> </w:t>
+      </w:r>
+      <w:proofErr w:type="spellStart"/>
+      <w:r>
+        <w:rPr>
+          <w:rFonts w:ascii="Times New Roman" w:eastAsia="Times New Roman" w:hAnsi="Times New Roman" w:cs="Times New Roman"/>
+        </w:rPr>
+        <w:t>những</w:t>
+      </w:r>
+      <w:proofErr w:type="spellEnd"/>
+      <w:r>
+        <w:rPr>
+          <w:rFonts w:ascii="Times New Roman" w:eastAsia="Times New Roman" w:hAnsi="Times New Roman" w:cs="Times New Roman"/>
+        </w:rPr>
+        <w:t xml:space="preserve"> </w:t>
+      </w:r>
+      <w:proofErr w:type="spellStart"/>
+      <w:r>
+        <w:rPr>
+          <w:rFonts w:ascii="Times New Roman" w:eastAsia="Times New Roman" w:hAnsi="Times New Roman" w:cs="Times New Roman"/>
+        </w:rPr>
+        <w:t>lệnh</w:t>
+      </w:r>
+      <w:proofErr w:type="spellEnd"/>
+      <w:r>
+        <w:rPr>
+          <w:rFonts w:ascii="Times New Roman" w:eastAsia="Times New Roman" w:hAnsi="Times New Roman" w:cs="Times New Roman"/>
+        </w:rPr>
+        <w:t xml:space="preserve"> </w:t>
+      </w:r>
+      <w:proofErr w:type="spellStart"/>
+      <w:r>
+        <w:rPr>
+          <w:rFonts w:ascii="Times New Roman" w:eastAsia="Times New Roman" w:hAnsi="Times New Roman" w:cs="Times New Roman"/>
+        </w:rPr>
+        <w:t>tương</w:t>
+      </w:r>
+      <w:proofErr w:type="spellEnd"/>
+      <w:r>
+        <w:rPr>
+          <w:rFonts w:ascii="Times New Roman" w:eastAsia="Times New Roman" w:hAnsi="Times New Roman" w:cs="Times New Roman"/>
+        </w:rPr>
+        <w:t xml:space="preserve"> </w:t>
+      </w:r>
+      <w:proofErr w:type="spellStart"/>
+      <w:r>
+        <w:rPr>
+          <w:rFonts w:ascii="Times New Roman" w:eastAsia="Times New Roman" w:hAnsi="Times New Roman" w:cs="Times New Roman"/>
+        </w:rPr>
+        <w:t>tự</w:t>
+      </w:r>
+      <w:proofErr w:type="spellEnd"/>
+      <w:r>
+        <w:rPr>
+          <w:rFonts w:ascii="Times New Roman" w:eastAsia="Times New Roman" w:hAnsi="Times New Roman" w:cs="Times New Roman"/>
+        </w:rPr>
+        <w:t xml:space="preserve"> </w:t>
+      </w:r>
+      <w:proofErr w:type="spellStart"/>
+      <w:r>
+        <w:rPr>
+          <w:rFonts w:ascii="Times New Roman" w:eastAsia="Times New Roman" w:hAnsi="Times New Roman" w:cs="Times New Roman"/>
+        </w:rPr>
+        <w:t>như</w:t>
+      </w:r>
+      <w:proofErr w:type="spellEnd"/>
+      <w:r>
+        <w:rPr>
+          <w:rFonts w:ascii="Times New Roman" w:eastAsia="Times New Roman" w:hAnsi="Times New Roman" w:cs="Times New Roman"/>
+        </w:rPr>
+        <w:t xml:space="preserve"> </w:t>
+      </w:r>
+      <w:proofErr w:type="spellStart"/>
+      <w:r>
+        <w:rPr>
+          <w:rFonts w:ascii="Times New Roman" w:eastAsia="Times New Roman" w:hAnsi="Times New Roman" w:cs="Times New Roman"/>
+        </w:rPr>
+        <w:t>trên</w:t>
+      </w:r>
+      <w:proofErr w:type="spellEnd"/>
+      <w:r>
+        <w:rPr>
+          <w:rFonts w:ascii="Times New Roman" w:eastAsia="Times New Roman" w:hAnsi="Times New Roman" w:cs="Times New Roman"/>
+        </w:rPr>
+        <w:t xml:space="preserve"> </w:t>
+      </w:r>
+      <w:proofErr w:type="spellStart"/>
+      <w:r>
+        <w:rPr>
+          <w:rFonts w:ascii="Times New Roman" w:eastAsia="Times New Roman" w:hAnsi="Times New Roman" w:cs="Times New Roman"/>
+        </w:rPr>
+        <w:t>với</w:t>
+      </w:r>
+      <w:proofErr w:type="spellEnd"/>
+      <w:r>
+        <w:rPr>
+          <w:rFonts w:ascii="Times New Roman" w:eastAsia="Times New Roman" w:hAnsi="Times New Roman" w:cs="Times New Roman"/>
+        </w:rPr>
+        <w:t xml:space="preserve"> 3 </w:t>
+      </w:r>
+      <w:proofErr w:type="spellStart"/>
+      <w:r>
+        <w:rPr>
+          <w:rFonts w:ascii="Times New Roman" w:eastAsia="Times New Roman" w:hAnsi="Times New Roman" w:cs="Times New Roman"/>
+        </w:rPr>
+        <w:t>dịch</w:t>
+      </w:r>
+      <w:proofErr w:type="spellEnd"/>
+      <w:r>
+        <w:rPr>
+          <w:rFonts w:ascii="Times New Roman" w:eastAsia="Times New Roman" w:hAnsi="Times New Roman" w:cs="Times New Roman"/>
+        </w:rPr>
+        <w:t xml:space="preserve"> </w:t>
+      </w:r>
+      <w:proofErr w:type="spellStart"/>
+      <w:r>
+        <w:rPr>
+          <w:rFonts w:ascii="Times New Roman" w:eastAsia="Times New Roman" w:hAnsi="Times New Roman" w:cs="Times New Roman"/>
+        </w:rPr>
+        <w:t>vụ</w:t>
+      </w:r>
+      <w:proofErr w:type="spellEnd"/>
+      <w:r>
+        <w:rPr>
+          <w:rFonts w:ascii="Times New Roman" w:eastAsia="Times New Roman" w:hAnsi="Times New Roman" w:cs="Times New Roman"/>
+        </w:rPr>
+        <w:t xml:space="preserve"> </w:t>
+      </w:r>
+      <w:proofErr w:type="spellStart"/>
+      <w:r>
+        <w:rPr>
+          <w:rFonts w:ascii="Times New Roman" w:eastAsia="Times New Roman" w:hAnsi="Times New Roman" w:cs="Times New Roman"/>
+        </w:rPr>
+        <w:t>còn</w:t>
+      </w:r>
+      <w:proofErr w:type="spellEnd"/>
+      <w:r>
+        <w:rPr>
+          <w:rFonts w:ascii="Times New Roman" w:eastAsia="Times New Roman" w:hAnsi="Times New Roman" w:cs="Times New Roman"/>
+        </w:rPr>
+        <w:t xml:space="preserve"> </w:t>
+      </w:r>
+      <w:proofErr w:type="spellStart"/>
+      <w:r>
+        <w:rPr>
+          <w:rFonts w:ascii="Times New Roman" w:eastAsia="Times New Roman" w:hAnsi="Times New Roman" w:cs="Times New Roman"/>
+        </w:rPr>
+        <w:t>lại</w:t>
+      </w:r>
+      <w:proofErr w:type="spellEnd"/>
+      <w:r>
+        <w:rPr>
+          <w:rFonts w:ascii="Times New Roman" w:eastAsia="Times New Roman" w:hAnsi="Times New Roman" w:cs="Times New Roman"/>
+          <w:lang w:val="vi-VN"/>
+        </w:rPr>
+        <w:t>.</w:t>
+      </w:r>
+    </w:p>
+    <w:p>
+      <w:pPr>
+        <w:rPr>
+          <w:rFonts w:ascii="Times New Roman" w:hAnsi="Times New Roman" w:cs="Times New Roman"/>
+          <w:u w:val="single"/>
+          <w:lang w:val="vi-VN"/>
+        </w:rPr>
+      </w:pPr>
+    </w:p>
+    <w:p>
+      <w:pPr>
+        <w:rPr>
+          <w:rFonts w:ascii="Times New Roman" w:hAnsi="Times New Roman" w:cs="Times New Roman"/>
+          <w:u w:val="single"/>
+          <w:lang w:val="vi-VN"/>
+        </w:rPr>
+      </w:pPr>
     </w:p>
     <w:p>
       <w:pPr>
@@ -257,8 +583,6 @@
         </w:rPr>
         <w:t>Câu hỏi 2:</w:t>
       </w:r>
-      <w:bookmarkStart w:id="0" w:name="_GoBack"/>
-      <w:bookmarkEnd w:id="0"/>
     </w:p>
     <w:p>
       <w:pPr>
@@ -522,6 +846,441 @@
           <w:lang w:val="vi-VN"/>
         </w:rPr>
       </w:pPr>
+    </w:p>
+    <w:p>
+      <w:pPr>
+        <w:rPr>
+          <w:rFonts w:ascii="Times New Roman" w:eastAsia="Times New Roman" w:hAnsi="Times New Roman" w:cs="Times New Roman"/>
+          <w:b/>
+          <w:bCs/>
+          <w:sz w:val="28"/>
+          <w:szCs w:val="28"/>
+          <w:u w:val="single"/>
+        </w:rPr>
+      </w:pPr>
+      <w:r>
+        <w:rPr>
+          <w:rFonts w:ascii="Times New Roman" w:eastAsia="Times New Roman" w:hAnsi="Times New Roman" w:cs="Times New Roman"/>
+          <w:b/>
+          <w:bCs/>
+          <w:sz w:val="28"/>
+          <w:szCs w:val="28"/>
+          <w:u w:val="single"/>
+        </w:rPr>
+        <w:t xml:space="preserve">2. </w:t>
+      </w:r>
+      <w:proofErr w:type="spellStart"/>
+      <w:r>
+        <w:rPr>
+          <w:rFonts w:ascii="Times New Roman" w:eastAsia="Times New Roman" w:hAnsi="Times New Roman" w:cs="Times New Roman"/>
+          <w:b/>
+          <w:bCs/>
+          <w:sz w:val="28"/>
+          <w:szCs w:val="28"/>
+          <w:u w:val="single"/>
+        </w:rPr>
+        <w:t>Kiến</w:t>
+      </w:r>
+      <w:proofErr w:type="spellEnd"/>
+      <w:r>
+        <w:rPr>
+          <w:rFonts w:ascii="Times New Roman" w:eastAsia="Times New Roman" w:hAnsi="Times New Roman" w:cs="Times New Roman"/>
+          <w:b/>
+          <w:bCs/>
+          <w:sz w:val="28"/>
+          <w:szCs w:val="28"/>
+          <w:u w:val="single"/>
+        </w:rPr>
+        <w:t xml:space="preserve"> </w:t>
+      </w:r>
+      <w:proofErr w:type="spellStart"/>
+      <w:r>
+        <w:rPr>
+          <w:rFonts w:ascii="Times New Roman" w:eastAsia="Times New Roman" w:hAnsi="Times New Roman" w:cs="Times New Roman"/>
+          <w:b/>
+          <w:bCs/>
+          <w:sz w:val="28"/>
+          <w:szCs w:val="28"/>
+          <w:u w:val="single"/>
+        </w:rPr>
+        <w:t>trúc</w:t>
+      </w:r>
+      <w:proofErr w:type="spellEnd"/>
+      <w:r>
+        <w:rPr>
+          <w:rFonts w:ascii="Times New Roman" w:eastAsia="Times New Roman" w:hAnsi="Times New Roman" w:cs="Times New Roman"/>
+          <w:b/>
+          <w:bCs/>
+          <w:sz w:val="28"/>
+          <w:szCs w:val="28"/>
+          <w:u w:val="single"/>
+        </w:rPr>
+        <w:t xml:space="preserve"> JMS </w:t>
+      </w:r>
+      <w:proofErr w:type="spellStart"/>
+      <w:r>
+        <w:rPr>
+          <w:rFonts w:ascii="Times New Roman" w:eastAsia="Times New Roman" w:hAnsi="Times New Roman" w:cs="Times New Roman"/>
+          <w:b/>
+          <w:bCs/>
+          <w:sz w:val="28"/>
+          <w:szCs w:val="28"/>
+          <w:u w:val="single"/>
+        </w:rPr>
+        <w:t>và</w:t>
+      </w:r>
+      <w:proofErr w:type="spellEnd"/>
+      <w:r>
+        <w:rPr>
+          <w:rFonts w:ascii="Times New Roman" w:eastAsia="Times New Roman" w:hAnsi="Times New Roman" w:cs="Times New Roman"/>
+          <w:b/>
+          <w:bCs/>
+          <w:sz w:val="28"/>
+          <w:szCs w:val="28"/>
+          <w:u w:val="single"/>
+        </w:rPr>
+        <w:t xml:space="preserve"> DDS</w:t>
+      </w:r>
+    </w:p>
+    <w:p>
+      <w:pPr>
+        <w:rPr>
+          <w:rFonts w:ascii="Times New Roman" w:hAnsi="Times New Roman" w:cs="Times New Roman"/>
+          <w:lang w:val="vi-VN"/>
+        </w:rPr>
+      </w:pPr>
+    </w:p>
+    <w:p>
+      <w:pPr>
+        <w:rPr>
+          <w:rFonts w:ascii="Times New Roman" w:eastAsia="Times New Roman" w:hAnsi="Times New Roman" w:cs="Times New Roman"/>
+        </w:rPr>
+      </w:pPr>
+      <w:proofErr w:type="spellStart"/>
+      <w:r>
+        <w:rPr>
+          <w:rFonts w:ascii="Times New Roman" w:eastAsia="Times New Roman" w:hAnsi="Times New Roman" w:cs="Times New Roman"/>
+          <w:u w:val="single"/>
+        </w:rPr>
+        <w:t>Câu</w:t>
+      </w:r>
+      <w:proofErr w:type="spellEnd"/>
+      <w:r>
+        <w:rPr>
+          <w:rFonts w:ascii="Times New Roman" w:eastAsia="Times New Roman" w:hAnsi="Times New Roman" w:cs="Times New Roman"/>
+          <w:u w:val="single"/>
+        </w:rPr>
+        <w:t xml:space="preserve"> </w:t>
+      </w:r>
+      <w:proofErr w:type="spellStart"/>
+      <w:r>
+        <w:rPr>
+          <w:rFonts w:ascii="Times New Roman" w:eastAsia="Times New Roman" w:hAnsi="Times New Roman" w:cs="Times New Roman"/>
+          <w:u w:val="single"/>
+        </w:rPr>
+        <w:t>hỏi</w:t>
+      </w:r>
+      <w:proofErr w:type="spellEnd"/>
+      <w:r>
+        <w:rPr>
+          <w:rFonts w:ascii="Times New Roman" w:eastAsia="Times New Roman" w:hAnsi="Times New Roman" w:cs="Times New Roman"/>
+          <w:u w:val="single"/>
+        </w:rPr>
+        <w:t xml:space="preserve"> 1</w:t>
+      </w:r>
+      <w:r>
+        <w:rPr>
+          <w:rFonts w:ascii="Times New Roman" w:eastAsia="Times New Roman" w:hAnsi="Times New Roman" w:cs="Times New Roman"/>
+        </w:rPr>
+        <w:t xml:space="preserve">: </w:t>
+      </w:r>
+      <w:proofErr w:type="spellStart"/>
+      <w:r>
+        <w:rPr>
+          <w:rFonts w:ascii="Times New Roman" w:eastAsia="Times New Roman" w:hAnsi="Times New Roman" w:cs="Times New Roman"/>
+        </w:rPr>
+        <w:t>Giải</w:t>
+      </w:r>
+      <w:proofErr w:type="spellEnd"/>
+      <w:r>
+        <w:rPr>
+          <w:rFonts w:ascii="Times New Roman" w:eastAsia="Times New Roman" w:hAnsi="Times New Roman" w:cs="Times New Roman"/>
+        </w:rPr>
+        <w:t xml:space="preserve"> </w:t>
+      </w:r>
+      <w:proofErr w:type="spellStart"/>
+      <w:r>
+        <w:rPr>
+          <w:rFonts w:ascii="Times New Roman" w:eastAsia="Times New Roman" w:hAnsi="Times New Roman" w:cs="Times New Roman"/>
+        </w:rPr>
+        <w:t>thích</w:t>
+      </w:r>
+      <w:proofErr w:type="spellEnd"/>
+      <w:r>
+        <w:rPr>
+          <w:rFonts w:ascii="Times New Roman" w:eastAsia="Times New Roman" w:hAnsi="Times New Roman" w:cs="Times New Roman"/>
+        </w:rPr>
+        <w:t xml:space="preserve"> </w:t>
+      </w:r>
+      <w:proofErr w:type="spellStart"/>
+      <w:r>
+        <w:rPr>
+          <w:rFonts w:ascii="Times New Roman" w:eastAsia="Times New Roman" w:hAnsi="Times New Roman" w:cs="Times New Roman"/>
+        </w:rPr>
+        <w:t>vai</w:t>
+      </w:r>
+      <w:proofErr w:type="spellEnd"/>
+      <w:r>
+        <w:rPr>
+          <w:rFonts w:ascii="Times New Roman" w:eastAsia="Times New Roman" w:hAnsi="Times New Roman" w:cs="Times New Roman"/>
+        </w:rPr>
+        <w:t xml:space="preserve"> </w:t>
+      </w:r>
+      <w:proofErr w:type="spellStart"/>
+      <w:r>
+        <w:rPr>
+          <w:rFonts w:ascii="Times New Roman" w:eastAsia="Times New Roman" w:hAnsi="Times New Roman" w:cs="Times New Roman"/>
+        </w:rPr>
+        <w:t>trò</w:t>
+      </w:r>
+      <w:proofErr w:type="spellEnd"/>
+      <w:r>
+        <w:rPr>
+          <w:rFonts w:ascii="Times New Roman" w:eastAsia="Times New Roman" w:hAnsi="Times New Roman" w:cs="Times New Roman"/>
+        </w:rPr>
+        <w:t xml:space="preserve"> </w:t>
+      </w:r>
+      <w:proofErr w:type="spellStart"/>
+      <w:r>
+        <w:rPr>
+          <w:rFonts w:ascii="Times New Roman" w:eastAsia="Times New Roman" w:hAnsi="Times New Roman" w:cs="Times New Roman"/>
+        </w:rPr>
+        <w:t>của</w:t>
+      </w:r>
+      <w:proofErr w:type="spellEnd"/>
+      <w:r>
+        <w:rPr>
+          <w:rFonts w:ascii="Times New Roman" w:eastAsia="Times New Roman" w:hAnsi="Times New Roman" w:cs="Times New Roman"/>
+        </w:rPr>
+        <w:t xml:space="preserve"> application server glassfish.</w:t>
+      </w:r>
+    </w:p>
+    <w:p>
+      <w:pPr>
+        <w:rPr>
+          <w:rFonts w:ascii="Times New Roman" w:eastAsia="Times New Roman" w:hAnsi="Times New Roman" w:cs="Times New Roman"/>
+        </w:rPr>
+      </w:pPr>
+      <w:bookmarkStart w:id="0" w:name="_GoBack"/>
+      <w:bookmarkEnd w:id="0"/>
+    </w:p>
+    <w:p>
+      <w:pPr>
+        <w:rPr>
+          <w:rFonts w:ascii="Times New Roman" w:hAnsi="Times New Roman" w:cs="Times New Roman"/>
+          <w:lang w:val="vi-VN"/>
+        </w:rPr>
+      </w:pPr>
+    </w:p>
+    <w:p>
+      <w:pPr>
+        <w:rPr>
+          <w:rFonts w:ascii="Times New Roman" w:hAnsi="Times New Roman" w:cs="Times New Roman"/>
+          <w:lang w:val="vi-VN"/>
+        </w:rPr>
+      </w:pPr>
+      <w:r>
+        <w:rPr>
+          <w:rFonts w:ascii="Times New Roman" w:hAnsi="Times New Roman" w:cs="Times New Roman"/>
+          <w:lang w:val="vi-VN"/>
+        </w:rPr>
+        <w:drawing>
+          <wp:inline distT="0" distB="0" distL="0" distR="0" wp14:anchorId="78434485" wp14:editId="0532AE27">
+            <wp:extent cx="5130800" cy="4584700"/>
+            <wp:effectExtent l="0" t="0" r="0" b="0"/>
+            <wp:docPr id="5" name="Picture 5" descr="A screenshot of a cell phone&#10;&#10;Description automatically generated"/>
+            <wp:cNvGraphicFramePr>
+              <a:graphicFrameLocks xmlns:a="http://schemas.openxmlformats.org/drawingml/2006/main" noChangeAspect="1"/>
+            </wp:cNvGraphicFramePr>
+            <a:graphic xmlns:a="http://schemas.openxmlformats.org/drawingml/2006/main">
+              <a:graphicData uri="http://schemas.openxmlformats.org/drawingml/2006/picture">
+                <pic:pic xmlns:pic="http://schemas.openxmlformats.org/drawingml/2006/picture">
+                  <pic:nvPicPr>
+                    <pic:cNvPr id="1" name=""/>
+                    <pic:cNvPicPr/>
+                  </pic:nvPicPr>
+                  <pic:blipFill>
+                    <a:blip r:embed="rId7"/>
+                    <a:stretch>
+                      <a:fillRect/>
+                    </a:stretch>
+                  </pic:blipFill>
+                  <pic:spPr>
+                    <a:xfrm>
+                      <a:off x="0" y="0"/>
+                      <a:ext cx="5130800" cy="4584700"/>
+                    </a:xfrm>
+                    <a:prstGeom prst="rect">
+                      <a:avLst/>
+                    </a:prstGeom>
+                  </pic:spPr>
+                </pic:pic>
+              </a:graphicData>
+            </a:graphic>
+          </wp:inline>
+        </w:drawing>
+      </w:r>
+    </w:p>
+    <w:p>
+      <w:pPr>
+        <w:rPr>
+          <w:rFonts w:ascii="Times New Roman" w:hAnsi="Times New Roman" w:cs="Times New Roman"/>
+          <w:lang w:val="vi-VN"/>
+        </w:rPr>
+      </w:pPr>
+    </w:p>
+    <w:p>
+      <w:pPr>
+        <w:rPr>
+          <w:rFonts w:ascii="Times New Roman" w:eastAsia="Times New Roman" w:hAnsi="Times New Roman" w:cs="Times New Roman"/>
+        </w:rPr>
+      </w:pPr>
+      <w:proofErr w:type="spellStart"/>
+      <w:r>
+        <w:rPr>
+          <w:rFonts w:ascii="Times New Roman" w:eastAsia="Times New Roman" w:hAnsi="Times New Roman" w:cs="Times New Roman"/>
+          <w:u w:val="single"/>
+        </w:rPr>
+        <w:t>Câu</w:t>
+      </w:r>
+      <w:proofErr w:type="spellEnd"/>
+      <w:r>
+        <w:rPr>
+          <w:rFonts w:ascii="Times New Roman" w:eastAsia="Times New Roman" w:hAnsi="Times New Roman" w:cs="Times New Roman"/>
+          <w:u w:val="single"/>
+        </w:rPr>
+        <w:t xml:space="preserve"> </w:t>
+      </w:r>
+      <w:proofErr w:type="spellStart"/>
+      <w:r>
+        <w:rPr>
+          <w:rFonts w:ascii="Times New Roman" w:eastAsia="Times New Roman" w:hAnsi="Times New Roman" w:cs="Times New Roman"/>
+          <w:u w:val="single"/>
+        </w:rPr>
+        <w:t>hỏi</w:t>
+      </w:r>
+      <w:proofErr w:type="spellEnd"/>
+      <w:r>
+        <w:rPr>
+          <w:rFonts w:ascii="Times New Roman" w:eastAsia="Times New Roman" w:hAnsi="Times New Roman" w:cs="Times New Roman"/>
+          <w:u w:val="single"/>
+        </w:rPr>
+        <w:t xml:space="preserve"> 2</w:t>
+      </w:r>
+      <w:r>
+        <w:rPr>
+          <w:rFonts w:ascii="Times New Roman" w:eastAsia="Times New Roman" w:hAnsi="Times New Roman" w:cs="Times New Roman"/>
+        </w:rPr>
+        <w:t xml:space="preserve">: </w:t>
+      </w:r>
+      <w:proofErr w:type="spellStart"/>
+      <w:r>
+        <w:rPr>
+          <w:rFonts w:ascii="Times New Roman" w:eastAsia="Times New Roman" w:hAnsi="Times New Roman" w:cs="Times New Roman"/>
+        </w:rPr>
+        <w:t>Tại</w:t>
+      </w:r>
+      <w:proofErr w:type="spellEnd"/>
+      <w:r>
+        <w:rPr>
+          <w:rFonts w:ascii="Times New Roman" w:eastAsia="Times New Roman" w:hAnsi="Times New Roman" w:cs="Times New Roman"/>
+        </w:rPr>
+        <w:t xml:space="preserve"> </w:t>
+      </w:r>
+      <w:proofErr w:type="spellStart"/>
+      <w:r>
+        <w:rPr>
+          <w:rFonts w:ascii="Times New Roman" w:eastAsia="Times New Roman" w:hAnsi="Times New Roman" w:cs="Times New Roman"/>
+        </w:rPr>
+        <w:t>sao</w:t>
+      </w:r>
+      <w:proofErr w:type="spellEnd"/>
+      <w:r>
+        <w:rPr>
+          <w:rFonts w:ascii="Times New Roman" w:eastAsia="Times New Roman" w:hAnsi="Times New Roman" w:cs="Times New Roman"/>
+        </w:rPr>
+        <w:t xml:space="preserve"> </w:t>
+      </w:r>
+      <w:proofErr w:type="spellStart"/>
+      <w:r>
+        <w:rPr>
+          <w:rFonts w:ascii="Times New Roman" w:eastAsia="Times New Roman" w:hAnsi="Times New Roman" w:cs="Times New Roman"/>
+        </w:rPr>
+        <w:t>lại</w:t>
+      </w:r>
+      <w:proofErr w:type="spellEnd"/>
+      <w:r>
+        <w:rPr>
+          <w:rFonts w:ascii="Times New Roman" w:eastAsia="Times New Roman" w:hAnsi="Times New Roman" w:cs="Times New Roman"/>
+        </w:rPr>
+        <w:t xml:space="preserve"> </w:t>
+      </w:r>
+      <w:proofErr w:type="spellStart"/>
+      <w:r>
+        <w:rPr>
+          <w:rFonts w:ascii="Times New Roman" w:eastAsia="Times New Roman" w:hAnsi="Times New Roman" w:cs="Times New Roman"/>
+        </w:rPr>
+        <w:t>phải</w:t>
+      </w:r>
+      <w:proofErr w:type="spellEnd"/>
+      <w:r>
+        <w:rPr>
+          <w:rFonts w:ascii="Times New Roman" w:eastAsia="Times New Roman" w:hAnsi="Times New Roman" w:cs="Times New Roman"/>
+        </w:rPr>
+        <w:t xml:space="preserve"> </w:t>
+      </w:r>
+      <w:proofErr w:type="spellStart"/>
+      <w:r>
+        <w:rPr>
+          <w:rFonts w:ascii="Times New Roman" w:eastAsia="Times New Roman" w:hAnsi="Times New Roman" w:cs="Times New Roman"/>
+        </w:rPr>
+        <w:t>tạo</w:t>
+      </w:r>
+      <w:proofErr w:type="spellEnd"/>
+      <w:r>
+        <w:rPr>
+          <w:rFonts w:ascii="Times New Roman" w:eastAsia="Times New Roman" w:hAnsi="Times New Roman" w:cs="Times New Roman"/>
+        </w:rPr>
+        <w:t xml:space="preserve"> 2 JNDI </w:t>
+      </w:r>
+      <w:proofErr w:type="spellStart"/>
+      <w:r>
+        <w:rPr>
+          <w:rFonts w:ascii="Times New Roman" w:eastAsia="Times New Roman" w:hAnsi="Times New Roman" w:cs="Times New Roman"/>
+        </w:rPr>
+        <w:t>như</w:t>
+      </w:r>
+      <w:proofErr w:type="spellEnd"/>
+      <w:r>
+        <w:rPr>
+          <w:rFonts w:ascii="Times New Roman" w:eastAsia="Times New Roman" w:hAnsi="Times New Roman" w:cs="Times New Roman"/>
+        </w:rPr>
+        <w:t xml:space="preserve"> </w:t>
+      </w:r>
+      <w:proofErr w:type="spellStart"/>
+      <w:r>
+        <w:rPr>
+          <w:rFonts w:ascii="Times New Roman" w:eastAsia="Times New Roman" w:hAnsi="Times New Roman" w:cs="Times New Roman"/>
+        </w:rPr>
+        <w:t>trên</w:t>
+      </w:r>
+      <w:proofErr w:type="spellEnd"/>
+      <w:r>
+        <w:rPr>
+          <w:rFonts w:ascii="Times New Roman" w:eastAsia="Times New Roman" w:hAnsi="Times New Roman" w:cs="Times New Roman"/>
+        </w:rPr>
+        <w:t>?</w:t>
+      </w:r>
     </w:p>
     <w:p>
       <w:pPr>

</xml_diff>